<commit_message>
changes in index and in cv
</commit_message>
<xml_diff>
--- a/resume/cv.docx
+++ b/resume/cv.docx
@@ -1,6 +1,6 @@
 
 <file path=word/document.xml><?xml version="1.0" encoding="utf-8"?>
-<w:document xmlns:wpc="http://schemas.microsoft.com/office/word/2010/wordprocessingCanvas" xmlns:cx="http://schemas.microsoft.com/office/drawing/2014/chartex" xmlns:cx1="http://schemas.microsoft.com/office/drawing/2015/9/8/chartex" xmlns:cx2="http://schemas.microsoft.com/office/drawing/2015/10/21/chartex" xmlns:cx3="http://schemas.microsoft.com/office/drawing/2016/5/9/chartex" xmlns:cx4="http://schemas.microsoft.com/office/drawing/2016/5/10/chartex" xmlns:cx5="http://schemas.microsoft.com/office/drawing/2016/5/11/chartex" xmlns:cx6="http://schemas.microsoft.com/office/drawing/2016/5/12/chartex" xmlns:cx7="http://schemas.microsoft.com/office/drawing/2016/5/13/chartex" xmlns:cx8="http://schemas.microsoft.com/office/drawing/2016/5/14/chartex" xmlns:mc="http://schemas.openxmlformats.org/markup-compatibility/2006" xmlns:aink="http://schemas.microsoft.com/office/drawing/2016/ink" xmlns:am3d="http://schemas.microsoft.com/office/drawing/2017/model3d" xmlns:o="urn:schemas-microsoft-com:office:office" xmlns:r="http://schemas.openxmlformats.org/officeDocument/2006/relationships" xmlns:m="http://schemas.openxmlformats.org/officeDocument/2006/math" xmlns:v="urn:schemas-microsoft-com:vml" xmlns:wp14="http://schemas.microsoft.com/office/word/2010/wordprocessingDrawing" xmlns:wp="http://schemas.openxmlformats.org/drawingml/2006/wordprocessingDrawing" xmlns:w10="urn:schemas-microsoft-com:office:word" xmlns:w="http://schemas.openxmlformats.org/wordprocessingml/2006/main" xmlns:w14="http://schemas.microsoft.com/office/word/2010/wordml" xmlns:w15="http://schemas.microsoft.com/office/word/2012/wordml" xmlns:w16cid="http://schemas.microsoft.com/office/word/2016/wordml/cid" xmlns:w16se="http://schemas.microsoft.com/office/word/2015/wordml/symex" xmlns:wpg="http://schemas.microsoft.com/office/word/2010/wordprocessingGroup" xmlns:wpi="http://schemas.microsoft.com/office/word/2010/wordprocessingInk" xmlns:wne="http://schemas.microsoft.com/office/word/2006/wordml" xmlns:wps="http://schemas.microsoft.com/office/word/2010/wordprocessingShape" mc:Ignorable="w14 w15 w16se w16cid wp14">
+<w:document xmlns:wpc="http://schemas.microsoft.com/office/word/2010/wordprocessingCanvas" xmlns:cx="http://schemas.microsoft.com/office/drawing/2014/chartex" xmlns:cx1="http://schemas.microsoft.com/office/drawing/2015/9/8/chartex" xmlns:cx2="http://schemas.microsoft.com/office/drawing/2015/10/21/chartex" xmlns:cx3="http://schemas.microsoft.com/office/drawing/2016/5/9/chartex" xmlns:cx4="http://schemas.microsoft.com/office/drawing/2016/5/10/chartex" xmlns:cx5="http://schemas.microsoft.com/office/drawing/2016/5/11/chartex" xmlns:cx6="http://schemas.microsoft.com/office/drawing/2016/5/12/chartex" xmlns:cx7="http://schemas.microsoft.com/office/drawing/2016/5/13/chartex" xmlns:cx8="http://schemas.microsoft.com/office/drawing/2016/5/14/chartex" xmlns:mc="http://schemas.openxmlformats.org/markup-compatibility/2006" xmlns:aink="http://schemas.microsoft.com/office/drawing/2016/ink" xmlns:am3d="http://schemas.microsoft.com/office/drawing/2017/model3d" xmlns:o="urn:schemas-microsoft-com:office:office" xmlns:r="http://schemas.openxmlformats.org/officeDocument/2006/relationships" xmlns:m="http://schemas.openxmlformats.org/officeDocument/2006/math" xmlns:v="urn:schemas-microsoft-com:vml" xmlns:wp14="http://schemas.microsoft.com/office/word/2010/wordprocessingDrawing" xmlns:wp="http://schemas.openxmlformats.org/drawingml/2006/wordprocessingDrawing" xmlns:w10="urn:schemas-microsoft-com:office:word" xmlns:w="http://schemas.openxmlformats.org/wordprocessingml/2006/main" xmlns:w14="http://schemas.microsoft.com/office/word/2010/wordml" xmlns:w15="http://schemas.microsoft.com/office/word/2012/wordml" xmlns:w16cex="http://schemas.microsoft.com/office/word/2018/wordml/cex" xmlns:w16cid="http://schemas.microsoft.com/office/word/2016/wordml/cid" xmlns:w16="http://schemas.microsoft.com/office/word/2018/wordml" xmlns:w16se="http://schemas.microsoft.com/office/word/2015/wordml/symex" xmlns:wpg="http://schemas.microsoft.com/office/word/2010/wordprocessingGroup" xmlns:wpi="http://schemas.microsoft.com/office/word/2010/wordprocessingInk" xmlns:wne="http://schemas.microsoft.com/office/word/2006/wordml" xmlns:wps="http://schemas.microsoft.com/office/word/2010/wordprocessingShape" mc:Ignorable="w14 w15 w16se w16cid w16 w16cex wp14">
   <w:body>
     <w:p>
       <w:pPr>
@@ -28,31 +28,7 @@
         <w:jc w:val="center"/>
       </w:pPr>
       <w:r>
-        <w:t>J-</w:t>
-      </w:r>
-      <w:proofErr w:type="gramStart"/>
-      <w:r>
-        <w:t>206,Abode</w:t>
-      </w:r>
-      <w:proofErr w:type="gramEnd"/>
-      <w:r>
-        <w:t xml:space="preserve"> </w:t>
-      </w:r>
-      <w:proofErr w:type="spellStart"/>
-      <w:r>
-        <w:t>Valley,Potheri,Kanchipuram</w:t>
-      </w:r>
-      <w:proofErr w:type="spellEnd"/>
-      <w:r>
-        <w:t xml:space="preserve"> </w:t>
-      </w:r>
-      <w:proofErr w:type="spellStart"/>
-      <w:r>
-        <w:t>Dst</w:t>
-      </w:r>
-      <w:proofErr w:type="spellEnd"/>
-      <w:r>
-        <w:t>. - 603203</w:t>
+        <w:t>S.M. 34 Padmanabhpur, Durg - 491001</w:t>
       </w:r>
     </w:p>
     <w:p>
@@ -69,7 +45,13 @@
         <w:t xml:space="preserve">Email: </w:t>
       </w:r>
       <w:r>
-        <w:t xml:space="preserve">garvitkothari1@gmail.com, </w:t>
+        <w:t>me@garvitkothari.in</w:t>
+      </w:r>
+      <w:r>
+        <w:t>, g</w:t>
+      </w:r>
+      <w:r>
+        <w:t xml:space="preserve">arvitkothari1@gmail.com, </w:t>
       </w:r>
       <w:r>
         <w:rPr>
@@ -88,7 +70,6 @@
         <w:spacing w:before="0" w:beforeAutospacing="0" w:after="0" w:afterAutospacing="0"/>
         <w:jc w:val="center"/>
       </w:pPr>
-      <w:proofErr w:type="gramStart"/>
       <w:r>
         <w:rPr>
           <w:b/>
@@ -97,11 +78,7 @@
         <w:t>Website</w:t>
       </w:r>
       <w:r>
-        <w:t xml:space="preserve"> :</w:t>
-      </w:r>
-      <w:proofErr w:type="gramEnd"/>
-      <w:r>
-        <w:t xml:space="preserve"> garvitkothari.in</w:t>
+        <w:t>: garvitkothari.in</w:t>
       </w:r>
     </w:p>
     <w:p>
@@ -130,10 +107,7 @@
         <w:spacing w:before="0" w:beforeAutospacing="0" w:after="0" w:afterAutospacing="0"/>
       </w:pPr>
       <w:r>
-        <w:t>A software engineering enthusiast, self-driven and highly motivated to solve the problems of tomorrow. Applying with intention to gain experience and in-depth knowledge and expertise in software development environment to improve my skill-set and mould mys</w:t>
-      </w:r>
-      <w:r>
-        <w:t>elf as an asset to future prospects.</w:t>
+        <w:t>A software engineering enthusiast, self-driven and highly motivated to solve the problems of tomorrow. Applying with intention to gain experience and in-depth knowledge and expertise in software development environment to improve my skill-set and mould myself as an asset to future prospects.</w:t>
       </w:r>
     </w:p>
     <w:p>
@@ -231,25 +205,7 @@
                 <w:sz w:val="21"/>
                 <w:szCs w:val="21"/>
               </w:rPr>
-              <w:t xml:space="preserve">SRM Institute </w:t>
-            </w:r>
-            <w:proofErr w:type="gramStart"/>
-            <w:r>
-              <w:rPr>
-                <w:rFonts w:ascii="Arial" w:eastAsia="Times New Roman" w:hAnsi="Arial" w:cs="Arial"/>
-                <w:sz w:val="21"/>
-                <w:szCs w:val="21"/>
-              </w:rPr>
-              <w:t>Of</w:t>
-            </w:r>
-            <w:proofErr w:type="gramEnd"/>
-            <w:r>
-              <w:rPr>
-                <w:rFonts w:ascii="Arial" w:eastAsia="Times New Roman" w:hAnsi="Arial" w:cs="Arial"/>
-                <w:sz w:val="21"/>
-                <w:szCs w:val="21"/>
-              </w:rPr>
-              <w:t xml:space="preserve"> Science And Technology</w:t>
+              <w:t>SRM Institute Of Science And Technology</w:t>
             </w:r>
           </w:p>
         </w:tc>
@@ -274,7 +230,31 @@
                 <w:sz w:val="21"/>
                 <w:szCs w:val="21"/>
               </w:rPr>
-              <w:t>CGPA 7.15/10</w:t>
+              <w:t>CGPA 7.</w:t>
+            </w:r>
+            <w:r>
+              <w:rPr>
+                <w:rFonts w:ascii="Arial" w:eastAsia="Times New Roman" w:hAnsi="Arial" w:cs="Arial"/>
+                <w:sz w:val="21"/>
+                <w:szCs w:val="21"/>
+              </w:rPr>
+              <w:t>5</w:t>
+            </w:r>
+            <w:r>
+              <w:rPr>
+                <w:rFonts w:ascii="Arial" w:eastAsia="Times New Roman" w:hAnsi="Arial" w:cs="Arial"/>
+                <w:sz w:val="21"/>
+                <w:szCs w:val="21"/>
+              </w:rPr>
+              <w:t>/10</w:t>
+            </w:r>
+            <w:r>
+              <w:rPr>
+                <w:rFonts w:ascii="Arial" w:eastAsia="Times New Roman" w:hAnsi="Arial" w:cs="Arial"/>
+                <w:sz w:val="21"/>
+                <w:szCs w:val="21"/>
+              </w:rPr>
+              <w:t xml:space="preserve"> or 82%</w:t>
             </w:r>
           </w:p>
         </w:tc>
@@ -357,14 +337,6 @@
                 <w:szCs w:val="21"/>
               </w:rPr>
             </w:pPr>
-            <w:r>
-              <w:rPr>
-                <w:rFonts w:ascii="Arial" w:eastAsia="Times New Roman" w:hAnsi="Arial" w:cs="Arial"/>
-                <w:sz w:val="21"/>
-                <w:szCs w:val="21"/>
-              </w:rPr>
-              <w:t>62%</w:t>
-            </w:r>
           </w:p>
         </w:tc>
         <w:tc>
@@ -446,14 +418,6 @@
                 <w:szCs w:val="21"/>
               </w:rPr>
             </w:pPr>
-            <w:r>
-              <w:rPr>
-                <w:rFonts w:ascii="Arial" w:eastAsia="Times New Roman" w:hAnsi="Arial" w:cs="Arial"/>
-                <w:sz w:val="21"/>
-                <w:szCs w:val="21"/>
-              </w:rPr>
-              <w:t>87%</w:t>
-            </w:r>
           </w:p>
         </w:tc>
         <w:tc>
@@ -526,33 +490,31 @@
         <w:t xml:space="preserve">COURSEWORK TAKEN: </w:t>
       </w:r>
       <w:r>
-        <w:t xml:space="preserve">Data </w:t>
-      </w:r>
-      <w:proofErr w:type="spellStart"/>
-      <w:proofErr w:type="gramStart"/>
-      <w:r>
-        <w:t>Structure,Algorithm</w:t>
-      </w:r>
-      <w:proofErr w:type="spellEnd"/>
-      <w:proofErr w:type="gramEnd"/>
-      <w:r>
-        <w:t xml:space="preserve"> Design and </w:t>
-      </w:r>
-      <w:proofErr w:type="spellStart"/>
-      <w:r>
-        <w:t>Development,DBMS,Object</w:t>
-      </w:r>
-      <w:proofErr w:type="spellEnd"/>
-      <w:r>
-        <w:t xml:space="preserve"> Oriented Analysis and </w:t>
-      </w:r>
-      <w:proofErr w:type="spellStart"/>
-      <w:r>
-        <w:t>Design,Software</w:t>
-      </w:r>
-      <w:proofErr w:type="spellEnd"/>
-      <w:r>
-        <w:t xml:space="preserve"> Architecture and Design</w:t>
+        <w:t>Data Structure,</w:t>
+      </w:r>
+      <w:r>
+        <w:t xml:space="preserve"> </w:t>
+      </w:r>
+      <w:r>
+        <w:t>Algorithm Design and Development,</w:t>
+      </w:r>
+      <w:r>
+        <w:t xml:space="preserve"> </w:t>
+      </w:r>
+      <w:r>
+        <w:t>DBMS,</w:t>
+      </w:r>
+      <w:r>
+        <w:t xml:space="preserve"> </w:t>
+      </w:r>
+      <w:r>
+        <w:t>Object Oriented Analysis and Design,</w:t>
+      </w:r>
+      <w:r>
+        <w:t xml:space="preserve"> </w:t>
+      </w:r>
+      <w:r>
+        <w:t>Software Architecture and Design</w:t>
       </w:r>
     </w:p>
     <w:p>
@@ -620,29 +582,7 @@
                 <w:sz w:val="21"/>
                 <w:szCs w:val="21"/>
               </w:rPr>
-              <w:t xml:space="preserve">Student Developer at </w:t>
-            </w:r>
-            <w:proofErr w:type="spellStart"/>
-            <w:r>
-              <w:rPr>
-                <w:rFonts w:ascii="Arial" w:eastAsia="Times New Roman" w:hAnsi="Arial" w:cs="Arial"/>
-                <w:b/>
-                <w:bCs/>
-                <w:sz w:val="21"/>
-                <w:szCs w:val="21"/>
-              </w:rPr>
-              <w:t>CSoD</w:t>
-            </w:r>
-            <w:proofErr w:type="spellEnd"/>
-            <w:r>
-              <w:rPr>
-                <w:rFonts w:ascii="Arial" w:eastAsia="Times New Roman" w:hAnsi="Arial" w:cs="Arial"/>
-                <w:b/>
-                <w:bCs/>
-                <w:sz w:val="21"/>
-                <w:szCs w:val="21"/>
-              </w:rPr>
-              <w:t xml:space="preserve"> 19, CRIO.DO, Bengaluru</w:t>
+              <w:t>Student Developer at CSoD 19, CRIO.DO, Bengaluru</w:t>
             </w:r>
           </w:p>
         </w:tc>
@@ -731,11 +671,12 @@
         <w:spacing w:before="0" w:beforeAutospacing="0" w:after="0" w:afterAutospacing="0"/>
         <w:ind w:left="360"/>
       </w:pPr>
-      <w:proofErr w:type="spellStart"/>
       <w:r>
         <w:t>Crio</w:t>
       </w:r>
-      <w:proofErr w:type="spellEnd"/>
+      <w:r>
+        <w:t>do</w:t>
+      </w:r>
       <w:r>
         <w:t xml:space="preserve"> empowers developers through 'work-like' Micro-Experiences, with real world problems in an environment optimized for learning.</w:t>
       </w:r>
@@ -799,14 +740,12 @@
         </w:rPr>
         <w:t xml:space="preserve">Built Backend System by implementing connections to </w:t>
       </w:r>
-      <w:proofErr w:type="gramStart"/>
-      <w:r>
-        <w:rPr>
-          <w:rFonts w:eastAsia="Times New Roman"/>
-        </w:rPr>
-        <w:t>database(</w:t>
-      </w:r>
-      <w:proofErr w:type="gramEnd"/>
+      <w:r>
+        <w:rPr>
+          <w:rFonts w:eastAsia="Times New Roman"/>
+        </w:rPr>
+        <w:t>database (</w:t>
+      </w:r>
       <w:r>
         <w:rPr>
           <w:rFonts w:eastAsia="Times New Roman"/>
@@ -858,42 +797,8 @@
                 <w:sz w:val="21"/>
                 <w:szCs w:val="21"/>
               </w:rPr>
-              <w:t xml:space="preserve">Software Trainee, </w:t>
+              <w:t>Software Trainee, Innodeed Systems, Bhilai</w:t>
             </w:r>
-            <w:proofErr w:type="spellStart"/>
-            <w:r>
-              <w:rPr>
-                <w:rFonts w:ascii="Arial" w:eastAsia="Times New Roman" w:hAnsi="Arial" w:cs="Arial"/>
-                <w:b/>
-                <w:bCs/>
-                <w:sz w:val="21"/>
-                <w:szCs w:val="21"/>
-              </w:rPr>
-              <w:t>Innodeed</w:t>
-            </w:r>
-            <w:proofErr w:type="spellEnd"/>
-            <w:r>
-              <w:rPr>
-                <w:rFonts w:ascii="Arial" w:eastAsia="Times New Roman" w:hAnsi="Arial" w:cs="Arial"/>
-                <w:b/>
-                <w:bCs/>
-                <w:sz w:val="21"/>
-                <w:szCs w:val="21"/>
-              </w:rPr>
-              <w:t xml:space="preserve"> Systems, </w:t>
-            </w:r>
-            <w:proofErr w:type="spellStart"/>
-            <w:r>
-              <w:rPr>
-                <w:rFonts w:ascii="Arial" w:eastAsia="Times New Roman" w:hAnsi="Arial" w:cs="Arial"/>
-                <w:b/>
-                <w:bCs/>
-                <w:sz w:val="21"/>
-                <w:szCs w:val="21"/>
-              </w:rPr>
-              <w:t>Bhilai</w:t>
-            </w:r>
-            <w:proofErr w:type="spellEnd"/>
           </w:p>
         </w:tc>
         <w:tc>
@@ -943,27 +848,8 @@
         <w:spacing w:before="0" w:beforeAutospacing="0" w:after="0" w:afterAutospacing="0"/>
         <w:ind w:left="360"/>
       </w:pPr>
-      <w:proofErr w:type="spellStart"/>
-      <w:r>
-        <w:t>Innodeed</w:t>
-      </w:r>
-      <w:proofErr w:type="spellEnd"/>
-      <w:r>
-        <w:t xml:space="preserve"> is a centre f</w:t>
-      </w:r>
-      <w:r>
-        <w:t xml:space="preserve">or everything technology-solutions related. Their aim is to help businesses grow in their target markets with the best available technology and meticulously formulated strategy, diligently brewed with suave execution. </w:t>
-      </w:r>
-      <w:proofErr w:type="spellStart"/>
-      <w:r>
-        <w:t>Innodeed</w:t>
-      </w:r>
-      <w:proofErr w:type="spellEnd"/>
-      <w:r>
-        <w:t xml:space="preserve"> provides software, applicatio</w:t>
-      </w:r>
-      <w:r>
-        <w:t xml:space="preserve">ns and web solutions to a wide range of companies across verticals. They are committed to helping businesses to grow by sharing knowledge, blogs, organising demos, sponsoring events and offering unconditional service and support. </w:t>
+      <w:r>
+        <w:t xml:space="preserve">Innodeed is a centre for everything technology-solutions related. Their aim is to help businesses grow in their target markets with the best available technology and meticulously formulated strategy, diligently brewed with suave execution. Innodeed provides software, applications and web solutions to a wide range of companies across verticals. They are committed to helping businesses to grow by sharing knowledge, blogs, organising demos, sponsoring events and offering unconditional service and support. </w:t>
       </w:r>
     </w:p>
     <w:p>
@@ -981,13 +867,7 @@
         <w:rPr>
           <w:rFonts w:eastAsia="Times New Roman"/>
         </w:rPr>
-        <w:t>Real Working Environment,</w:t>
-      </w:r>
-      <w:r>
-        <w:rPr>
-          <w:rFonts w:eastAsia="Times New Roman"/>
-        </w:rPr>
-        <w:t xml:space="preserve"> Several Technologies daily used in professional setting</w:t>
+        <w:t>Real Working Environment, Several Technologies daily used in professional setting</w:t>
       </w:r>
     </w:p>
     <w:p>
@@ -1036,10 +916,7 @@
         <w:ind w:left="720"/>
       </w:pPr>
       <w:r>
-        <w:t>Recognition of shapes drawn by children using Convolutional Neural Network for clas</w:t>
-      </w:r>
-      <w:r>
-        <w:t>sification</w:t>
+        <w:t>Recognition of shapes drawn by children using Convolutional Neural Network for classification</w:t>
       </w:r>
     </w:p>
     <w:p>
@@ -1059,19 +936,29 @@
         </w:rPr>
         <w:t xml:space="preserve">Custom dataset generation (Image) for number plate detection system and shape detection </w:t>
       </w:r>
-      <w:proofErr w:type="gramStart"/>
-      <w:r>
-        <w:rPr>
-          <w:rFonts w:eastAsia="Times New Roman"/>
-        </w:rPr>
-        <w:t>system ,</w:t>
-      </w:r>
-      <w:proofErr w:type="gramEnd"/>
-      <w:r>
-        <w:rPr>
-          <w:rFonts w:eastAsia="Times New Roman"/>
-        </w:rPr>
-        <w:t xml:space="preserve"> Pre-processing of dataset and its annotations , Conversion of data into prescribed formats</w:t>
+      <w:r>
+        <w:rPr>
+          <w:rFonts w:eastAsia="Times New Roman"/>
+        </w:rPr>
+        <w:t>system,</w:t>
+      </w:r>
+      <w:r>
+        <w:rPr>
+          <w:rFonts w:eastAsia="Times New Roman"/>
+        </w:rPr>
+        <w:t xml:space="preserve"> Pre-processing of dataset and its </w:t>
+      </w:r>
+      <w:r>
+        <w:rPr>
+          <w:rFonts w:eastAsia="Times New Roman"/>
+        </w:rPr>
+        <w:t>annotations,</w:t>
+      </w:r>
+      <w:r>
+        <w:rPr>
+          <w:rFonts w:eastAsia="Times New Roman"/>
+        </w:rPr>
+        <w:t xml:space="preserve"> Conversion of data into prescribed formats</w:t>
       </w:r>
     </w:p>
     <w:p>
@@ -1091,7 +978,14 @@
           <w:b/>
           <w:bCs/>
         </w:rPr>
-        <w:t>UNDERGRADUATE PROJECT</w:t>
+        <w:t>PROJECT</w:t>
+      </w:r>
+      <w:r>
+        <w:rPr>
+          <w:b/>
+          <w:bCs/>
+        </w:rPr>
+        <w:t>S</w:t>
       </w:r>
     </w:p>
     <w:tbl>
@@ -1173,11 +1067,9 @@
       <w:r>
         <w:t xml:space="preserve">To Generate </w:t>
       </w:r>
-      <w:proofErr w:type="gramStart"/>
-      <w:r>
-        <w:t>QR(</w:t>
-      </w:r>
-      <w:proofErr w:type="gramEnd"/>
+      <w:r>
+        <w:t>QR (</w:t>
+      </w:r>
       <w:r>
         <w:t>Quick Response) code from a simple text data</w:t>
       </w:r>
@@ -1297,11 +1189,9 @@
       <w:r>
         <w:t xml:space="preserve">To enable students to easily create reports from screenshot of </w:t>
       </w:r>
-      <w:proofErr w:type="gramStart"/>
-      <w:r>
-        <w:t>ELAB(</w:t>
-      </w:r>
-      <w:proofErr w:type="gramEnd"/>
+      <w:r>
+        <w:t>ELAB (</w:t>
+      </w:r>
       <w:r>
         <w:t>An Auto evaluation tool for Programming Languages)</w:t>
       </w:r>
@@ -1321,16 +1211,8 @@
         <w:rPr>
           <w:rFonts w:eastAsia="Times New Roman"/>
         </w:rPr>
-        <w:t xml:space="preserve">Python, OpenCV, </w:t>
-      </w:r>
-      <w:proofErr w:type="spellStart"/>
-      <w:r>
-        <w:rPr>
-          <w:rFonts w:eastAsia="Times New Roman"/>
-        </w:rPr>
-        <w:t>Tkinter</w:t>
-      </w:r>
-      <w:proofErr w:type="spellEnd"/>
+        <w:t>Python, OpenCV, Tkinter</w:t>
+      </w:r>
     </w:p>
     <w:p>
       <w:pPr>
@@ -1343,14 +1225,12 @@
           <w:rFonts w:eastAsia="Times New Roman"/>
         </w:rPr>
       </w:pPr>
-      <w:proofErr w:type="spellStart"/>
-      <w:r>
-        <w:rPr>
-          <w:rFonts w:eastAsia="Times New Roman"/>
-        </w:rPr>
-        <w:t>Succesfull</w:t>
-      </w:r>
-      <w:proofErr w:type="spellEnd"/>
+      <w:r>
+        <w:rPr>
+          <w:rFonts w:eastAsia="Times New Roman"/>
+        </w:rPr>
+        <w:t>Successful</w:t>
+      </w:r>
       <w:r>
         <w:rPr>
           <w:rFonts w:eastAsia="Times New Roman"/>
@@ -1435,16 +1315,11 @@
         <w:ind w:left="360"/>
       </w:pPr>
       <w:r>
-        <w:t>To en</w:t>
-      </w:r>
-      <w:r>
-        <w:t xml:space="preserve">able teachers to easily, automatically create Question Papers without any hassle from a </w:t>
-      </w:r>
-      <w:proofErr w:type="spellStart"/>
-      <w:r>
-        <w:t>preexisting</w:t>
-      </w:r>
-      <w:proofErr w:type="spellEnd"/>
+        <w:t xml:space="preserve">To enable teachers to easily, automatically create Question Papers without any hassle from a </w:t>
+      </w:r>
+      <w:r>
+        <w:t>pre-existing</w:t>
+      </w:r>
       <w:r>
         <w:t xml:space="preserve"> question bank</w:t>
       </w:r>
@@ -1464,16 +1339,8 @@
         <w:rPr>
           <w:rFonts w:eastAsia="Times New Roman"/>
         </w:rPr>
-        <w:t xml:space="preserve">Java, Maven, </w:t>
-      </w:r>
-      <w:proofErr w:type="spellStart"/>
-      <w:r>
-        <w:rPr>
-          <w:rFonts w:eastAsia="Times New Roman"/>
-        </w:rPr>
-        <w:t>JavaFx</w:t>
-      </w:r>
-      <w:proofErr w:type="spellEnd"/>
+        <w:t>Java, Maven, JavaFx</w:t>
+      </w:r>
     </w:p>
     <w:p>
       <w:pPr>
@@ -1486,14 +1353,12 @@
           <w:rFonts w:eastAsia="Times New Roman"/>
         </w:rPr>
       </w:pPr>
-      <w:proofErr w:type="spellStart"/>
-      <w:r>
-        <w:rPr>
-          <w:rFonts w:eastAsia="Times New Roman"/>
-        </w:rPr>
-        <w:t>Succesful</w:t>
-      </w:r>
-      <w:proofErr w:type="spellEnd"/>
+      <w:r>
+        <w:rPr>
+          <w:rFonts w:eastAsia="Times New Roman"/>
+        </w:rPr>
+        <w:t>Successful</w:t>
+      </w:r>
       <w:r>
         <w:rPr>
           <w:rFonts w:eastAsia="Times New Roman"/>
@@ -1596,50 +1461,8 @@
         <w:rPr>
           <w:rFonts w:eastAsia="Times New Roman"/>
         </w:rPr>
-        <w:t>P</w:t>
-      </w:r>
-      <w:r>
-        <w:rPr>
-          <w:rFonts w:eastAsia="Times New Roman"/>
-        </w:rPr>
-        <w:t xml:space="preserve">ython, </w:t>
-      </w:r>
-      <w:proofErr w:type="spellStart"/>
-      <w:r>
-        <w:rPr>
-          <w:rFonts w:eastAsia="Times New Roman"/>
-        </w:rPr>
-        <w:t>Tensorflow</w:t>
-      </w:r>
-      <w:proofErr w:type="spellEnd"/>
-      <w:r>
-        <w:rPr>
-          <w:rFonts w:eastAsia="Times New Roman"/>
-        </w:rPr>
-        <w:t xml:space="preserve">, </w:t>
-      </w:r>
-      <w:proofErr w:type="spellStart"/>
-      <w:r>
-        <w:rPr>
-          <w:rFonts w:eastAsia="Times New Roman"/>
-        </w:rPr>
-        <w:t>Keras</w:t>
-      </w:r>
-      <w:proofErr w:type="spellEnd"/>
-      <w:r>
-        <w:rPr>
-          <w:rFonts w:eastAsia="Times New Roman"/>
-        </w:rPr>
-        <w:t xml:space="preserve">, OpenCV, Pandas, Matplotlib, </w:t>
-      </w:r>
-      <w:proofErr w:type="spellStart"/>
-      <w:r>
-        <w:rPr>
-          <w:rFonts w:eastAsia="Times New Roman"/>
-        </w:rPr>
-        <w:t>Numpy</w:t>
-      </w:r>
-      <w:proofErr w:type="spellEnd"/>
+        <w:t>Python, Tensorflow, Keras, OpenCV, Pandas, Matplotlib, Numpy</w:t>
+      </w:r>
     </w:p>
     <w:p>
       <w:pPr>
@@ -1754,16 +1577,8 @@
         <w:rPr>
           <w:rFonts w:eastAsia="Times New Roman"/>
         </w:rPr>
-        <w:t xml:space="preserve">Python, OpenCV, Pandas, </w:t>
-      </w:r>
-      <w:proofErr w:type="spellStart"/>
-      <w:r>
-        <w:rPr>
-          <w:rFonts w:eastAsia="Times New Roman"/>
-        </w:rPr>
-        <w:t>Numpy</w:t>
-      </w:r>
-      <w:proofErr w:type="spellEnd"/>
+        <w:t>Python, OpenCV, Pandas, Numpy</w:t>
+      </w:r>
     </w:p>
     <w:tbl>
       <w:tblPr>
@@ -1842,10 +1657,7 @@
         <w:ind w:left="360"/>
       </w:pPr>
       <w:r>
-        <w:t xml:space="preserve">To create a DBMS project connecting MySQL and show data in a GUI Application and apply </w:t>
-      </w:r>
-      <w:r>
-        <w:t xml:space="preserve">CRUD operations </w:t>
+        <w:t xml:space="preserve">To create a DBMS project connecting MySQL and show data in a GUI Application and apply CRUD operations </w:t>
       </w:r>
     </w:p>
     <w:p>
@@ -1923,7 +1735,6 @@
                 <w:szCs w:val="21"/>
               </w:rPr>
             </w:pPr>
-            <w:proofErr w:type="spellStart"/>
             <w:r>
               <w:rPr>
                 <w:rFonts w:ascii="Arial" w:eastAsia="Times New Roman" w:hAnsi="Arial" w:cs="Arial"/>
@@ -1934,7 +1745,6 @@
               </w:rPr>
               <w:t>Parken</w:t>
             </w:r>
-            <w:proofErr w:type="spellEnd"/>
           </w:p>
         </w:tc>
         <w:tc>
@@ -1982,13 +1792,7 @@
           <w:rFonts w:eastAsia="Times New Roman"/>
         </w:rPr>
         <w:lastRenderedPageBreak/>
-        <w:t>UML diagrams, SRS</w:t>
-      </w:r>
-      <w:r>
-        <w:rPr>
-          <w:rFonts w:eastAsia="Times New Roman"/>
-        </w:rPr>
-        <w:t xml:space="preserve"> documentation</w:t>
+        <w:t>UML diagrams, SRS documentation</w:t>
       </w:r>
     </w:p>
     <w:tbl>
@@ -2068,10 +1872,7 @@
         <w:ind w:firstLine="360"/>
       </w:pPr>
       <w:r>
-        <w:t>To create all documentations for a music streaming</w:t>
-      </w:r>
-      <w:r>
-        <w:t xml:space="preserve"> platform.</w:t>
+        <w:t>To create all documentations for a music streaming platform.</w:t>
       </w:r>
     </w:p>
     <w:p>
@@ -2350,17 +2151,7 @@
                 <w:sz w:val="21"/>
                 <w:szCs w:val="21"/>
               </w:rPr>
-              <w:t>C</w:t>
-            </w:r>
-            <w:r>
-              <w:rPr>
-                <w:rFonts w:ascii="Arial" w:eastAsia="Times New Roman" w:hAnsi="Arial" w:cs="Arial"/>
-                <w:b/>
-                <w:bCs/>
-                <w:sz w:val="21"/>
-                <w:szCs w:val="21"/>
-              </w:rPr>
-              <w:t>at Recognition</w:t>
+              <w:t>Cat Recognition</w:t>
             </w:r>
           </w:p>
         </w:tc>
@@ -2390,12 +2181,7 @@
         <w:ind w:left="360"/>
       </w:pPr>
       <w:r>
-        <w:t>To accurately imple</w:t>
-      </w:r>
-      <w:bookmarkStart w:id="0" w:name="_GoBack"/>
-      <w:bookmarkEnd w:id="0"/>
-      <w:r>
-        <w:t>ment Logistic Regression for classification of cat or not cat in an input image</w:t>
+        <w:t>To accurately implement Logistic Regression for classification of cat or not cat in an input image</w:t>
       </w:r>
     </w:p>
     <w:p>
@@ -2413,21 +2199,7 @@
         <w:rPr>
           <w:rFonts w:eastAsia="Times New Roman"/>
         </w:rPr>
-        <w:t xml:space="preserve">Python, </w:t>
-      </w:r>
-      <w:proofErr w:type="spellStart"/>
-      <w:r>
-        <w:rPr>
-          <w:rFonts w:eastAsia="Times New Roman"/>
-        </w:rPr>
-        <w:t>Numpy</w:t>
-      </w:r>
-      <w:proofErr w:type="spellEnd"/>
-      <w:r>
-        <w:rPr>
-          <w:rFonts w:eastAsia="Times New Roman"/>
-        </w:rPr>
-        <w:t>, OpenCV</w:t>
+        <w:t>Python, Numpy, OpenCV</w:t>
       </w:r>
     </w:p>
     <w:p>
@@ -2479,19 +2251,17 @@
           <w:rFonts w:eastAsia="Times New Roman"/>
         </w:rPr>
       </w:pPr>
-      <w:proofErr w:type="gramStart"/>
-      <w:r>
-        <w:rPr>
-          <w:rFonts w:eastAsia="Times New Roman"/>
-        </w:rPr>
-        <w:t>2 day</w:t>
-      </w:r>
-      <w:proofErr w:type="gramEnd"/>
-      <w:r>
-        <w:rPr>
-          <w:rFonts w:eastAsia="Times New Roman"/>
-        </w:rPr>
-        <w:t xml:space="preserve"> Cyber Security Workshop organised by Software Association, SWE, SRM IST - 0</w:t>
+      <w:r>
+        <w:rPr>
+          <w:rFonts w:eastAsia="Times New Roman"/>
+        </w:rPr>
+        <w:t>2-day</w:t>
+      </w:r>
+      <w:r>
+        <w:rPr>
+          <w:rFonts w:eastAsia="Times New Roman"/>
+        </w:rPr>
+        <w:t xml:space="preserve"> Cyber Security Workshop organised by Software Association, SWE, SRM IST </w:t>
       </w:r>
     </w:p>
     <w:p>
@@ -2509,21 +2279,7 @@
         <w:rPr>
           <w:rFonts w:eastAsia="Times New Roman"/>
         </w:rPr>
-        <w:t xml:space="preserve">Cognitive Computing Workshop organised by </w:t>
-      </w:r>
-      <w:proofErr w:type="spellStart"/>
-      <w:r>
-        <w:rPr>
-          <w:rFonts w:eastAsia="Times New Roman"/>
-        </w:rPr>
-        <w:t>Aaruush</w:t>
-      </w:r>
-      <w:proofErr w:type="spellEnd"/>
-      <w:r>
-        <w:rPr>
-          <w:rFonts w:eastAsia="Times New Roman"/>
-        </w:rPr>
-        <w:t>, SRM IST - 0</w:t>
+        <w:t xml:space="preserve">Cognitive Computing Workshop organised by Aaruush, SRM IST </w:t>
       </w:r>
     </w:p>
     <w:p>
@@ -2537,25 +2293,17 @@
           <w:rFonts w:eastAsia="Times New Roman"/>
         </w:rPr>
       </w:pPr>
-      <w:proofErr w:type="gramStart"/>
-      <w:r>
-        <w:rPr>
-          <w:rFonts w:eastAsia="Times New Roman"/>
-        </w:rPr>
-        <w:t>5 day</w:t>
-      </w:r>
-      <w:proofErr w:type="gramEnd"/>
-      <w:r>
-        <w:rPr>
-          <w:rFonts w:eastAsia="Times New Roman"/>
-        </w:rPr>
-        <w:t xml:space="preserve"> Short Term Training Program with hand-on deep learning application in NLP and Computer Vision organised b</w:t>
-      </w:r>
-      <w:r>
-        <w:rPr>
-          <w:rFonts w:eastAsia="Times New Roman"/>
-        </w:rPr>
-        <w:t>y Software Association, SWE, SRM IST - 0</w:t>
+      <w:r>
+        <w:rPr>
+          <w:rFonts w:eastAsia="Times New Roman"/>
+        </w:rPr>
+        <w:t>5-day</w:t>
+      </w:r>
+      <w:r>
+        <w:rPr>
+          <w:rFonts w:eastAsia="Times New Roman"/>
+        </w:rPr>
+        <w:t xml:space="preserve"> Short Term Training Program with hand-on deep learning application in NLP and Computer Vision organised by Software Association, SWE, SRM IST </w:t>
       </w:r>
     </w:p>
     <w:p>
@@ -2593,21 +2341,13 @@
         <w:rPr>
           <w:rFonts w:eastAsia="Times New Roman"/>
         </w:rPr>
-        <w:t xml:space="preserve">What is Data Science? </w:t>
-      </w:r>
-      <w:proofErr w:type="gramStart"/>
-      <w:r>
-        <w:rPr>
-          <w:rFonts w:eastAsia="Times New Roman"/>
-        </w:rPr>
-        <w:t>,IBM</w:t>
-      </w:r>
-      <w:proofErr w:type="gramEnd"/>
-      <w:r>
-        <w:rPr>
-          <w:rFonts w:eastAsia="Times New Roman"/>
-        </w:rPr>
-        <w:t xml:space="preserve"> on Coursera</w:t>
+        <w:t>2020 Complete Python Bootcamp: From Zero to Hero in Python</w:t>
+      </w:r>
+      <w:r>
+        <w:rPr>
+          <w:rFonts w:eastAsia="Times New Roman"/>
+        </w:rPr>
+        <w:t>, Udemy</w:t>
       </w:r>
     </w:p>
     <w:p>
@@ -2625,21 +2365,25 @@
         <w:rPr>
           <w:rFonts w:eastAsia="Times New Roman"/>
         </w:rPr>
-        <w:t xml:space="preserve">Programming in C++, </w:t>
-      </w:r>
-      <w:proofErr w:type="spellStart"/>
-      <w:r>
-        <w:rPr>
-          <w:rFonts w:eastAsia="Times New Roman"/>
-        </w:rPr>
-        <w:t>Somitel</w:t>
-      </w:r>
-      <w:proofErr w:type="spellEnd"/>
-      <w:r>
-        <w:rPr>
-          <w:rFonts w:eastAsia="Times New Roman"/>
-        </w:rPr>
-        <w:t xml:space="preserve"> Computers</w:t>
+        <w:t>What is Data Science? ,IBM on Coursera</w:t>
+      </w:r>
+    </w:p>
+    <w:p>
+      <w:pPr>
+        <w:pStyle w:val="field-description"/>
+        <w:numPr>
+          <w:ilvl w:val="0"/>
+          <w:numId w:val="17"/>
+        </w:numPr>
+        <w:rPr>
+          <w:rFonts w:eastAsia="Times New Roman"/>
+        </w:rPr>
+      </w:pPr>
+      <w:r>
+        <w:rPr>
+          <w:rFonts w:eastAsia="Times New Roman"/>
+        </w:rPr>
+        <w:t>Programming in C++, Somitel Computers</w:t>
       </w:r>
     </w:p>
     <w:p>
@@ -2672,7 +2416,14 @@
           <w:b/>
           <w:bCs/>
         </w:rPr>
-        <w:t xml:space="preserve">Operating Systems: </w:t>
+        <w:t>Operating Systems:</w:t>
+      </w:r>
+      <w:r>
+        <w:rPr>
+          <w:b/>
+          <w:bCs/>
+        </w:rPr>
+        <w:t xml:space="preserve"> </w:t>
       </w:r>
       <w:r>
         <w:t>Linux,</w:t>
@@ -2734,32 +2485,25 @@
           <w:b/>
           <w:bCs/>
         </w:rPr>
-        <w:t>Database a</w:t>
-      </w:r>
+        <w:t xml:space="preserve">Database and Client/Server Technologies: </w:t>
+      </w:r>
+      <w:r>
+        <w:t>MySQL, MongoDB</w:t>
+      </w:r>
+      <w:r>
+        <w:t xml:space="preserve">, </w:t>
+      </w:r>
+    </w:p>
+    <w:p>
+      <w:pPr>
+        <w:pStyle w:val="field-description"/>
+        <w:spacing w:before="0" w:beforeAutospacing="0" w:after="0" w:afterAutospacing="0"/>
+      </w:pPr>
       <w:r>
         <w:rPr>
           <w:b/>
           <w:bCs/>
         </w:rPr>
-        <w:t xml:space="preserve">nd Client/Server Technologies: </w:t>
-      </w:r>
-      <w:r>
-        <w:t>MySQL, MongoDB</w:t>
-      </w:r>
-      <w:r>
-        <w:t xml:space="preserve">, </w:t>
-      </w:r>
-    </w:p>
-    <w:p>
-      <w:pPr>
-        <w:pStyle w:val="field-description"/>
-        <w:spacing w:before="0" w:beforeAutospacing="0" w:after="0" w:afterAutospacing="0"/>
-      </w:pPr>
-      <w:r>
-        <w:rPr>
-          <w:b/>
-          <w:bCs/>
-        </w:rPr>
         <w:t xml:space="preserve">Software Tools: </w:t>
       </w:r>
       <w:r>
@@ -2775,10 +2519,7 @@
         <w:t xml:space="preserve"> </w:t>
       </w:r>
       <w:r>
-        <w:t>Apache Maven</w:t>
-      </w:r>
-      <w:r>
-        <w:t>,</w:t>
+        <w:t>Apache Maven,</w:t>
       </w:r>
       <w:r>
         <w:t xml:space="preserve"> </w:t>
@@ -2876,15 +2617,7 @@
           <w:b/>
           <w:bCs/>
         </w:rPr>
-        <w:lastRenderedPageBreak/>
-        <w:t>VOLUNTEERING EXPERIE</w:t>
-      </w:r>
-      <w:r>
-        <w:rPr>
-          <w:b/>
-          <w:bCs/>
-        </w:rPr>
-        <w:t>NCE</w:t>
+        <w:t>VOLUNTEERING EXPERIENCE</w:t>
       </w:r>
     </w:p>
     <w:p>
@@ -2940,7 +2673,13 @@
         <w:rPr>
           <w:rFonts w:eastAsia="Times New Roman"/>
         </w:rPr>
-        <w:t>exploring new places</w:t>
+        <w:t>E</w:t>
+      </w:r>
+      <w:r>
+        <w:rPr>
+          <w:rFonts w:eastAsia="Times New Roman"/>
+        </w:rPr>
+        <w:t>xploring new places</w:t>
       </w:r>
     </w:p>
     <w:p>
@@ -2976,7 +2715,13 @@
         <w:rPr>
           <w:rFonts w:eastAsia="Times New Roman"/>
         </w:rPr>
-        <w:t>exploring new foods</w:t>
+        <w:t>E</w:t>
+      </w:r>
+      <w:r>
+        <w:rPr>
+          <w:rFonts w:eastAsia="Times New Roman"/>
+        </w:rPr>
+        <w:t>xploring new food</w:t>
       </w:r>
     </w:p>
     <w:p>
@@ -2994,7 +2739,13 @@
         <w:rPr>
           <w:rFonts w:eastAsia="Times New Roman"/>
         </w:rPr>
-        <w:t>reading adventurous and thrilling stories, novels</w:t>
+        <w:t>R</w:t>
+      </w:r>
+      <w:r>
+        <w:rPr>
+          <w:rFonts w:eastAsia="Times New Roman"/>
+        </w:rPr>
+        <w:t>eading adventurous and thrilling stories, novels</w:t>
       </w:r>
     </w:p>
     <w:p>
@@ -3032,14 +2783,7 @@
         <w:rPr>
           <w:rFonts w:eastAsia="Times New Roman"/>
         </w:rPr>
-        <w:t xml:space="preserve">Public Relation for </w:t>
-      </w:r>
-      <w:proofErr w:type="spellStart"/>
-      <w:r>
-        <w:rPr>
-          <w:rFonts w:eastAsia="Times New Roman"/>
-        </w:rPr>
-        <w:t>Aar</w:t>
+        <w:t>Public Relation for Aar</w:t>
       </w:r>
       <w:r>
         <w:rPr>
@@ -3051,14 +2795,7 @@
         <w:rPr>
           <w:rFonts w:eastAsia="Times New Roman"/>
         </w:rPr>
-        <w:t>ush</w:t>
-      </w:r>
-      <w:proofErr w:type="spellEnd"/>
-      <w:r>
-        <w:rPr>
-          <w:rFonts w:eastAsia="Times New Roman"/>
-        </w:rPr>
-        <w:t xml:space="preserve"> Tech</w:t>
+        <w:t>ush Tech</w:t>
       </w:r>
       <w:r>
         <w:rPr>
@@ -3182,7 +2919,7 @@
 </file>
 
 <file path=word/numbering.xml><?xml version="1.0" encoding="utf-8"?>
-<w:numbering xmlns:wpc="http://schemas.microsoft.com/office/word/2010/wordprocessingCanvas" xmlns:cx="http://schemas.microsoft.com/office/drawing/2014/chartex" xmlns:cx1="http://schemas.microsoft.com/office/drawing/2015/9/8/chartex" xmlns:cx2="http://schemas.microsoft.com/office/drawing/2015/10/21/chartex" xmlns:cx3="http://schemas.microsoft.com/office/drawing/2016/5/9/chartex" xmlns:cx4="http://schemas.microsoft.com/office/drawing/2016/5/10/chartex" xmlns:cx5="http://schemas.microsoft.com/office/drawing/2016/5/11/chartex" xmlns:cx6="http://schemas.microsoft.com/office/drawing/2016/5/12/chartex" xmlns:cx7="http://schemas.microsoft.com/office/drawing/2016/5/13/chartex" xmlns:cx8="http://schemas.microsoft.com/office/drawing/2016/5/14/chartex" xmlns:mc="http://schemas.openxmlformats.org/markup-compatibility/2006" xmlns:aink="http://schemas.microsoft.com/office/drawing/2016/ink" xmlns:am3d="http://schemas.microsoft.com/office/drawing/2017/model3d" xmlns:o="urn:schemas-microsoft-com:office:office" xmlns:r="http://schemas.openxmlformats.org/officeDocument/2006/relationships" xmlns:m="http://schemas.openxmlformats.org/officeDocument/2006/math" xmlns:v="urn:schemas-microsoft-com:vml" xmlns:wp14="http://schemas.microsoft.com/office/word/2010/wordprocessingDrawing" xmlns:wp="http://schemas.openxmlformats.org/drawingml/2006/wordprocessingDrawing" xmlns:w10="urn:schemas-microsoft-com:office:word" xmlns:w="http://schemas.openxmlformats.org/wordprocessingml/2006/main" xmlns:w14="http://schemas.microsoft.com/office/word/2010/wordml" xmlns:w15="http://schemas.microsoft.com/office/word/2012/wordml" xmlns:w16cid="http://schemas.microsoft.com/office/word/2016/wordml/cid" xmlns:w16se="http://schemas.microsoft.com/office/word/2015/wordml/symex" xmlns:wpg="http://schemas.microsoft.com/office/word/2010/wordprocessingGroup" xmlns:wpi="http://schemas.microsoft.com/office/word/2010/wordprocessingInk" xmlns:wne="http://schemas.microsoft.com/office/word/2006/wordml" xmlns:wps="http://schemas.microsoft.com/office/word/2010/wordprocessingShape" mc:Ignorable="w14 w15 w16se w16cid wp14">
+<w:numbering xmlns:wpc="http://schemas.microsoft.com/office/word/2010/wordprocessingCanvas" xmlns:cx="http://schemas.microsoft.com/office/drawing/2014/chartex" xmlns:cx1="http://schemas.microsoft.com/office/drawing/2015/9/8/chartex" xmlns:cx2="http://schemas.microsoft.com/office/drawing/2015/10/21/chartex" xmlns:cx3="http://schemas.microsoft.com/office/drawing/2016/5/9/chartex" xmlns:cx4="http://schemas.microsoft.com/office/drawing/2016/5/10/chartex" xmlns:cx5="http://schemas.microsoft.com/office/drawing/2016/5/11/chartex" xmlns:cx6="http://schemas.microsoft.com/office/drawing/2016/5/12/chartex" xmlns:cx7="http://schemas.microsoft.com/office/drawing/2016/5/13/chartex" xmlns:cx8="http://schemas.microsoft.com/office/drawing/2016/5/14/chartex" xmlns:mc="http://schemas.openxmlformats.org/markup-compatibility/2006" xmlns:aink="http://schemas.microsoft.com/office/drawing/2016/ink" xmlns:am3d="http://schemas.microsoft.com/office/drawing/2017/model3d" xmlns:o="urn:schemas-microsoft-com:office:office" xmlns:r="http://schemas.openxmlformats.org/officeDocument/2006/relationships" xmlns:m="http://schemas.openxmlformats.org/officeDocument/2006/math" xmlns:v="urn:schemas-microsoft-com:vml" xmlns:wp14="http://schemas.microsoft.com/office/word/2010/wordprocessingDrawing" xmlns:wp="http://schemas.openxmlformats.org/drawingml/2006/wordprocessingDrawing" xmlns:w10="urn:schemas-microsoft-com:office:word" xmlns:w="http://schemas.openxmlformats.org/wordprocessingml/2006/main" xmlns:w14="http://schemas.microsoft.com/office/word/2010/wordml" xmlns:w15="http://schemas.microsoft.com/office/word/2012/wordml" xmlns:w16cex="http://schemas.microsoft.com/office/word/2018/wordml/cex" xmlns:w16cid="http://schemas.microsoft.com/office/word/2016/wordml/cid" xmlns:w16="http://schemas.microsoft.com/office/word/2018/wordml" xmlns:w16se="http://schemas.microsoft.com/office/word/2015/wordml/symex" xmlns:wpg="http://schemas.microsoft.com/office/word/2010/wordprocessingGroup" xmlns:wpi="http://schemas.microsoft.com/office/word/2010/wordprocessingInk" xmlns:wne="http://schemas.microsoft.com/office/word/2006/wordml" xmlns:wps="http://schemas.microsoft.com/office/word/2010/wordprocessingShape" mc:Ignorable="w14 w15 w16se w16cid w16 w16cex wp14">
   <w:abstractNum w:abstractNumId="0" w15:restartNumberingAfterBreak="0">
     <w:nsid w:val="03B14A74"/>
     <w:multiLevelType w:val="multilevel"/>
@@ -6620,7 +6357,7 @@
 </file>
 
 <file path=word/styles.xml><?xml version="1.0" encoding="utf-8"?>
-<w:styles xmlns:mc="http://schemas.openxmlformats.org/markup-compatibility/2006" xmlns:r="http://schemas.openxmlformats.org/officeDocument/2006/relationships" xmlns:w="http://schemas.openxmlformats.org/wordprocessingml/2006/main" xmlns:w14="http://schemas.microsoft.com/office/word/2010/wordml" xmlns:w15="http://schemas.microsoft.com/office/word/2012/wordml" xmlns:w16cid="http://schemas.microsoft.com/office/word/2016/wordml/cid" xmlns:w16se="http://schemas.microsoft.com/office/word/2015/wordml/symex" mc:Ignorable="w14 w15 w16se w16cid">
+<w:styles xmlns:mc="http://schemas.openxmlformats.org/markup-compatibility/2006" xmlns:r="http://schemas.openxmlformats.org/officeDocument/2006/relationships" xmlns:w="http://schemas.openxmlformats.org/wordprocessingml/2006/main" xmlns:w14="http://schemas.microsoft.com/office/word/2010/wordml" xmlns:w15="http://schemas.microsoft.com/office/word/2012/wordml" xmlns:w16cex="http://schemas.microsoft.com/office/word/2018/wordml/cex" xmlns:w16cid="http://schemas.microsoft.com/office/word/2016/wordml/cid" xmlns:w16="http://schemas.microsoft.com/office/word/2018/wordml" xmlns:w16se="http://schemas.microsoft.com/office/word/2015/wordml/symex" mc:Ignorable="w14 w15 w16se w16cid w16 w16cex">
   <w:docDefaults>
     <w:rPrDefault>
       <w:rPr>
@@ -7163,6 +6900,29 @@
       <w:contextualSpacing/>
     </w:pPr>
   </w:style>
+  <w:style w:type="character" w:styleId="Hyperlink">
+    <w:name w:val="Hyperlink"/>
+    <w:basedOn w:val="DefaultParagraphFont"/>
+    <w:uiPriority w:val="99"/>
+    <w:unhideWhenUsed/>
+    <w:rsid w:val="00FA645C"/>
+    <w:rPr>
+      <w:color w:val="0563C1" w:themeColor="hyperlink"/>
+      <w:u w:val="single"/>
+    </w:rPr>
+  </w:style>
+  <w:style w:type="character" w:styleId="UnresolvedMention">
+    <w:name w:val="Unresolved Mention"/>
+    <w:basedOn w:val="DefaultParagraphFont"/>
+    <w:uiPriority w:val="99"/>
+    <w:semiHidden/>
+    <w:unhideWhenUsed/>
+    <w:rsid w:val="00FA645C"/>
+    <w:rPr>
+      <w:color w:val="605E5C"/>
+      <w:shd w:val="clear" w:color="auto" w:fill="E1DFDD"/>
+    </w:rPr>
+  </w:style>
 </w:styles>
 </file>
 

</xml_diff>